<commit_message>
generating invoice using existing .docx template as .docx (incomplete)
</commit_message>
<xml_diff>
--- a/assets/Invoice Template.docx
+++ b/assets/Invoice Template.docx
@@ -15,15 +15,17 @@
           <w:noProof/>
         </w:rPr>
         <w:pict>
-          <v:group id="_x0000_s1051" style="position:absolute;margin-left:356.7pt;margin-top:-333.75pt;width:201.65pt;height:141.15pt;z-index:487609856" coordorigin="7874,-8" coordsize="4033,2823">
-            <v:shape id="_x0000_s1034" style="position:absolute;left:7913;top:-8;width:3994;height:2797" coordorigin="7912" coordsize="3994,2797" o:regroupid="4" path="m11906,1550l9691,,7912,r3994,2796l11906,1550xe" fillcolor="#df5449" stroked="f">
-              <v:path arrowok="t"/>
-            </v:shape>
-            <v:shape id="_x0000_s1033" style="position:absolute;left:7874;top:-8;width:4031;height:2823" coordorigin="7875" coordsize="4031,2823" o:spt="100" o:regroupid="4" adj="0,,0" path="m11906,2770l7949,r-74,l11906,2822r,-52xm11906,1525l9728,r-74,l11906,1576r,-51xe" fillcolor="#aa312a" stroked="f">
-              <v:stroke joinstyle="round"/>
-              <v:formulas/>
-              <v:path arrowok="t" o:connecttype="segments"/>
-            </v:shape>
+          <v:group id="_x0000_s1053" style="position:absolute;margin-left:356.6pt;margin-top:-323pt;width:201.65pt;height:141.15pt;z-index:487620096" coordorigin="7872" coordsize="4033,2823">
+            <v:group id="_x0000_s1052" style="position:absolute;left:7872;width:4033;height:2823" coordorigin="7872" coordsize="4033,2823" o:regroupid="7">
+              <v:shape id="_x0000_s1034" style="position:absolute;left:7911;width:3994;height:2797" coordorigin="7912" coordsize="3994,2797" o:regroupid="5" path="m11906,1550l9691,,7912,r3994,2796l11906,1550xe" fillcolor="#df5449" stroked="f">
+                <v:path arrowok="t"/>
+              </v:shape>
+              <v:shape id="_x0000_s1033" style="position:absolute;left:7872;width:4031;height:2823" coordorigin="7875" coordsize="4031,2823" o:spt="100" o:regroupid="5" adj="0,,0" path="m11906,2770l7949,r-74,l11906,2822r,-52xm11906,1525l9728,r-74,l11906,1576r,-51xe" fillcolor="#aa312a" stroked="f">
+                <v:stroke joinstyle="round"/>
+                <v:formulas/>
+                <v:path arrowok="t" o:connecttype="segments"/>
+              </v:shape>
+            </v:group>
             <v:shapetype id="_x0000_t136" coordsize="21600,21600" o:spt="136" adj="10800" path="m@7,l@8,m@5,21600l@6,21600e">
               <v:formulas>
                 <v:f eqn="sum #0 0 10800"/>
@@ -48,13 +50,31 @@
               </v:handles>
               <o:lock v:ext="edit" text="t" shapetype="t"/>
             </v:shapetype>
-            <v:shape id="_x0000_s1031" type="#_x0000_t136" style="position:absolute;left:9286;top:820;width:2158;height:560;rotation:34;mso-position-horizontal-relative:page;mso-position-vertical-relative:page" o:regroupid="4" stroked="f">
+            <v:shape id="_x0000_s1031" type="#_x0000_t136" style="position:absolute;left:9284;top:828;width:2158;height:560;rotation:34;mso-position-horizontal-relative:page;mso-position-vertical-relative:page" o:regroupid="7" stroked="f">
               <o:extrusion v:ext="view" autorotationcenter="t"/>
               <v:textpath style="font-family:&quot;Arial&quot;;font-size:28pt;font-weight:bold;v-text-kern:t;mso-text-shadow:auto" string="{{payment_status}}"/>
             </v:shape>
           </v:group>
         </w:pict>
       </w:r>
+    </w:p>
+    <w:p>
+      <w:pPr>
+        <w:pStyle w:val="BodyText"/>
+        <w:rPr>
+          <w:rFonts w:ascii="Times New Roman"/>
+          <w:sz w:val="20"/>
+        </w:rPr>
+      </w:pPr>
+    </w:p>
+    <w:p>
+      <w:pPr>
+        <w:pStyle w:val="BodyText"/>
+        <w:rPr>
+          <w:rFonts w:ascii="Times New Roman"/>
+          <w:sz w:val="20"/>
+        </w:rPr>
+      </w:pPr>
     </w:p>
     <w:tbl>
       <w:tblPr>
@@ -1268,7 +1288,7 @@
             <w:rPr>
               <w:rFonts w:ascii="Arial" w:hAnsi="Arial" w:cs="Arial"/>
             </w:rPr>
-            <w:t>price</w:t>
+            <w:t>payable_amount</w:t>
           </w:r>
           <w:r>
             <w:rPr>
@@ -1851,7 +1871,7 @@
       <w:rPr>
         <w:rFonts w:ascii="Arial"/>
         <w:b/>
-        <w:sz w:val="20"/>
+        <w:sz w:val="2"/>
       </w:rPr>
     </w:pPr>
   </w:p>
@@ -1865,6 +1885,14 @@
         <w:sz w:val="20"/>
       </w:rPr>
     </w:pPr>
+    <w:r>
+      <w:rPr>
+        <w:rFonts w:ascii="Arial"/>
+        <w:b/>
+        <w:sz w:val="20"/>
+      </w:rPr>
+      <w:t>Invoiced To</w:t>
+    </w:r>
   </w:p>
   <w:p>
     <w:pPr>
@@ -1872,7 +1900,6 @@
       <w:ind w:left="167"/>
       <w:rPr>
         <w:rFonts w:ascii="Arial"/>
-        <w:b/>
         <w:sz w:val="20"/>
       </w:rPr>
     </w:pPr>
@@ -1882,8 +1909,8 @@
         <w:lang w:eastAsia="zh-TW"/>
       </w:rPr>
       <w:pict>
-        <v:shape id="_x0000_s3086" type="#_x0000_t202" style="position:absolute;left:0;text-align:left;margin-left:.95pt;margin-top:13.95pt;width:148.5pt;height:28.35pt;z-index:251672576;mso-width-relative:margin;mso-height-relative:margin" filled="f" stroked="f">
-          <v:textbox>
+        <v:shape id="_x0000_s3086" type="#_x0000_t202" style="position:absolute;left:0;text-align:left;margin-left:.95pt;margin-top:12.1pt;width:148.5pt;height:28.35pt;z-index:251672576;mso-width-relative:margin;mso-height-relative:margin" filled="f" stroked="f">
+          <v:textbox style="mso-next-textbox:#_x0000_s3086">
             <w:txbxContent>
               <w:p>
                 <w:pPr>
@@ -1918,10 +1945,9 @@
     <w:r>
       <w:rPr>
         <w:rFonts w:ascii="Arial"/>
-        <w:b/>
         <w:sz w:val="20"/>
       </w:rPr>
-      <w:t>Invoiced To</w:t>
+      <w:t>{{customer_name}}</w:t>
     </w:r>
   </w:p>
   <w:p>

</xml_diff>